<commit_message>
Changed some programming structure info.
</commit_message>
<xml_diff>
--- a/Info/Game Mechanics and Components/Programming Structure and Elements/Base Class.docx
+++ b/Info/Game Mechanics and Components/Programming Structure and Elements/Base Class.docx
@@ -44,197 +44,201 @@
         <w:rPr>
           <w:u w:val="single"/>
         </w:rPr>
-        <w:t>Main attributes</w:t>
-      </w:r>
-    </w:p>
-    <w:p>
-      <w:pPr>
-        <w:pStyle w:val="NoSpacing"/>
-      </w:pPr>
-    </w:p>
-    <w:p>
-      <w:pPr>
-        <w:pStyle w:val="NoSpacing"/>
-      </w:pPr>
-      <w:proofErr w:type="spellStart"/>
-      <w:proofErr w:type="gramStart"/>
-      <w:r>
-        <w:t>int</w:t>
-      </w:r>
-      <w:proofErr w:type="spellEnd"/>
-      <w:proofErr w:type="gramEnd"/>
-      <w:r>
-        <w:t xml:space="preserve"> introversion</w:t>
-      </w:r>
-    </w:p>
-    <w:p>
-      <w:pPr>
-        <w:pStyle w:val="NoSpacing"/>
-      </w:pPr>
-      <w:proofErr w:type="spellStart"/>
-      <w:proofErr w:type="gramStart"/>
-      <w:r>
-        <w:t>int</w:t>
-      </w:r>
-      <w:proofErr w:type="spellEnd"/>
-      <w:proofErr w:type="gramEnd"/>
-      <w:r>
-        <w:t xml:space="preserve"> extroversion</w:t>
-      </w:r>
-    </w:p>
-    <w:p>
-      <w:pPr>
-        <w:pStyle w:val="NoSpacing"/>
-      </w:pPr>
-      <w:proofErr w:type="spellStart"/>
-      <w:proofErr w:type="gramStart"/>
-      <w:r>
-        <w:t>int</w:t>
-      </w:r>
-      <w:proofErr w:type="spellEnd"/>
-      <w:proofErr w:type="gramEnd"/>
-      <w:r>
-        <w:t xml:space="preserve"> feeling</w:t>
-      </w:r>
-    </w:p>
-    <w:p>
-      <w:pPr>
-        <w:pStyle w:val="NoSpacing"/>
-      </w:pPr>
-      <w:proofErr w:type="spellStart"/>
-      <w:proofErr w:type="gramStart"/>
-      <w:r>
-        <w:t>int</w:t>
-      </w:r>
-      <w:proofErr w:type="spellEnd"/>
-      <w:proofErr w:type="gramEnd"/>
-      <w:r>
-        <w:t xml:space="preserve"> thinking</w:t>
-      </w:r>
-    </w:p>
-    <w:p>
-      <w:pPr>
-        <w:pStyle w:val="NoSpacing"/>
-      </w:pPr>
-      <w:proofErr w:type="spellStart"/>
-      <w:proofErr w:type="gramStart"/>
-      <w:r>
-        <w:t>int</w:t>
-      </w:r>
-      <w:proofErr w:type="spellEnd"/>
-      <w:proofErr w:type="gramEnd"/>
-      <w:r>
-        <w:t xml:space="preserve"> judging</w:t>
-      </w:r>
-    </w:p>
-    <w:p>
-      <w:pPr>
-        <w:pStyle w:val="NoSpacing"/>
-      </w:pPr>
-      <w:proofErr w:type="spellStart"/>
-      <w:proofErr w:type="gramStart"/>
-      <w:r>
-        <w:t>int</w:t>
-      </w:r>
-      <w:proofErr w:type="spellEnd"/>
-      <w:proofErr w:type="gramEnd"/>
-      <w:r>
-        <w:t xml:space="preserve"> intuition</w:t>
-      </w:r>
-    </w:p>
-    <w:p>
-      <w:pPr>
-        <w:pStyle w:val="NoSpacing"/>
-      </w:pPr>
-      <w:proofErr w:type="spellStart"/>
-      <w:proofErr w:type="gramStart"/>
-      <w:r>
-        <w:t>int</w:t>
-      </w:r>
-      <w:proofErr w:type="spellEnd"/>
-      <w:proofErr w:type="gramEnd"/>
-      <w:r>
-        <w:t xml:space="preserve"> perception</w:t>
-      </w:r>
-    </w:p>
-    <w:p>
-      <w:pPr>
-        <w:pStyle w:val="NoSpacing"/>
-      </w:pPr>
-      <w:proofErr w:type="spellStart"/>
-      <w:r>
-        <w:t>int</w:t>
-      </w:r>
-      <w:proofErr w:type="spellEnd"/>
-      <w:r>
-        <w:t xml:space="preserve"> sensing</w:t>
-      </w:r>
-      <w:bookmarkStart w:id="0" w:name="_GoBack"/>
-      <w:bookmarkEnd w:id="0"/>
-    </w:p>
-    <w:p>
-      <w:pPr>
-        <w:pStyle w:val="NoSpacing"/>
-      </w:pPr>
-    </w:p>
-    <w:p>
-      <w:pPr>
-        <w:pStyle w:val="NoSpacing"/>
-      </w:pPr>
-      <w:proofErr w:type="gramStart"/>
-      <w:r>
-        <w:t>double</w:t>
-      </w:r>
-      <w:proofErr w:type="gramEnd"/>
-      <w:r>
-        <w:t xml:space="preserve"> adaptability</w:t>
-      </w:r>
-      <w:r>
-        <w:t xml:space="preserve"> </w:t>
-      </w:r>
-      <w:r>
-        <w:sym w:font="Wingdings" w:char="F0E8"/>
-      </w:r>
-      <w:r>
-        <w:t xml:space="preserve"> boosts effectiveness during action scenes, can be earned in game by completing certain arcs or via certain items</w:t>
-      </w:r>
-    </w:p>
-    <w:p>
-      <w:pPr>
-        <w:pStyle w:val="NoSpacing"/>
-      </w:pPr>
-      <w:proofErr w:type="gramStart"/>
-      <w:r>
-        <w:t>double</w:t>
-      </w:r>
-      <w:proofErr w:type="gramEnd"/>
-      <w:r>
-        <w:t xml:space="preserve"> charisma</w:t>
-      </w:r>
-      <w:r>
-        <w:t xml:space="preserve"> </w:t>
-      </w:r>
-      <w:r>
-        <w:sym w:font="Wingdings" w:char="F0E8"/>
-      </w:r>
-      <w:r>
-        <w:t xml:space="preserve"> boosts effectiveness during conversations when the conversation outcome is based on a combination of luck and skill</w:t>
-      </w:r>
-    </w:p>
-    <w:p>
-      <w:pPr>
-        <w:pStyle w:val="NoSpacing"/>
-      </w:pPr>
-    </w:p>
-    <w:p>
-      <w:pPr>
-        <w:pStyle w:val="NoSpacing"/>
-      </w:pPr>
+        <w:t>Personality</w:t>
+      </w:r>
       <w:r>
         <w:rPr>
           <w:u w:val="single"/>
         </w:rPr>
-        <w:t>Items</w:t>
+        <w:t xml:space="preserve"> attributes</w:t>
+      </w:r>
+    </w:p>
+    <w:p>
+      <w:pPr>
+        <w:pStyle w:val="NoSpacing"/>
+      </w:pPr>
+    </w:p>
+    <w:p>
+      <w:pPr>
+        <w:pStyle w:val="NoSpacing"/>
+      </w:pPr>
+      <w:r>
+        <w:t>int introversion</w:t>
+      </w:r>
+    </w:p>
+    <w:p>
+      <w:pPr>
+        <w:pStyle w:val="NoSpacing"/>
+      </w:pPr>
+      <w:r>
+        <w:t>int extroversion</w:t>
+      </w:r>
+    </w:p>
+    <w:p>
+      <w:pPr>
+        <w:pStyle w:val="NoSpacing"/>
+      </w:pPr>
+      <w:r>
+        <w:t>int intuition</w:t>
+      </w:r>
+      <w:r>
+        <w:t xml:space="preserve"> </w:t>
+      </w:r>
+      <w:r>
+        <w:sym w:font="Wingdings" w:char="F0E8"/>
+      </w:r>
+      <w:r>
+        <w:t xml:space="preserve"> doubles as a combat stat</w:t>
+      </w:r>
+    </w:p>
+    <w:p>
+      <w:pPr>
+        <w:pStyle w:val="NoSpacing"/>
+      </w:pPr>
+      <w:r>
+        <w:t>int sensing</w:t>
+      </w:r>
+      <w:r>
+        <w:t xml:space="preserve"> </w:t>
+      </w:r>
+      <w:r>
+        <w:sym w:font="Wingdings" w:char="F0E8"/>
+      </w:r>
+      <w:r>
+        <w:t xml:space="preserve"> doubles as a combat stat</w:t>
+      </w:r>
+    </w:p>
+    <w:p>
+      <w:pPr>
+        <w:pStyle w:val="NoSpacing"/>
+      </w:pPr>
+      <w:r>
+        <w:t>int feeling</w:t>
+      </w:r>
+      <w:r>
+        <w:t xml:space="preserve"> </w:t>
+      </w:r>
+      <w:r>
+        <w:sym w:font="Wingdings" w:char="F0E8"/>
+      </w:r>
+      <w:r>
+        <w:t xml:space="preserve"> doubles as a combat stat</w:t>
+      </w:r>
+    </w:p>
+    <w:p>
+      <w:pPr>
+        <w:pStyle w:val="NoSpacing"/>
+      </w:pPr>
+      <w:r>
+        <w:t>int thinking</w:t>
+      </w:r>
+      <w:r>
+        <w:t xml:space="preserve"> </w:t>
+      </w:r>
+      <w:r>
+        <w:sym w:font="Wingdings" w:char="F0E8"/>
+      </w:r>
+      <w:r>
+        <w:t xml:space="preserve"> doubles as a combat stat</w:t>
+      </w:r>
+    </w:p>
+    <w:p>
+      <w:pPr>
+        <w:pStyle w:val="NoSpacing"/>
+      </w:pPr>
+      <w:r>
+        <w:t>int judging</w:t>
+      </w:r>
+    </w:p>
+    <w:p>
+      <w:pPr>
+        <w:pStyle w:val="NoSpacing"/>
+      </w:pPr>
+      <w:r>
+        <w:t>int</w:t>
+      </w:r>
+      <w:r>
+        <w:t xml:space="preserve"> perception</w:t>
+      </w:r>
+    </w:p>
+    <w:p>
+      <w:pPr>
+        <w:pStyle w:val="NoSpacing"/>
+      </w:pPr>
+    </w:p>
+    <w:p>
+      <w:pPr>
+        <w:pStyle w:val="NoSpacing"/>
+        <w:rPr>
+          <w:u w:val="single"/>
+        </w:rPr>
+      </w:pPr>
+      <w:r>
+        <w:rPr>
+          <w:u w:val="single"/>
+        </w:rPr>
+        <w:t>Combat attributes</w:t>
+      </w:r>
+    </w:p>
+    <w:p>
+      <w:pPr>
+        <w:pStyle w:val="NoSpacing"/>
+      </w:pPr>
+    </w:p>
+    <w:p>
+      <w:pPr>
+        <w:pStyle w:val="NoSpacing"/>
+      </w:pPr>
+      <w:r>
+        <w:t>int mobility</w:t>
+      </w:r>
+    </w:p>
+    <w:p>
+      <w:pPr>
+        <w:pStyle w:val="NoSpacing"/>
+      </w:pPr>
+      <w:r>
+        <w:t xml:space="preserve">int </w:t>
+      </w:r>
+      <w:r>
+        <w:t>toughness</w:t>
+      </w:r>
+    </w:p>
+    <w:p>
+      <w:pPr>
+        <w:pStyle w:val="NoSpacing"/>
+      </w:pPr>
+      <w:r>
+        <w:t>int adaptability</w:t>
+      </w:r>
+    </w:p>
+    <w:p>
+      <w:pPr>
+        <w:pStyle w:val="NoSpacing"/>
+      </w:pPr>
+      <w:r>
+        <w:t xml:space="preserve">int aggression </w:t>
+      </w:r>
+      <w:bookmarkStart w:id="0" w:name="_GoBack"/>
+      <w:bookmarkEnd w:id="0"/>
+    </w:p>
+    <w:p>
+      <w:pPr>
+        <w:pStyle w:val="NoSpacing"/>
+      </w:pPr>
+    </w:p>
+    <w:p>
+      <w:pPr>
+        <w:pStyle w:val="NoSpacing"/>
+        <w:rPr>
+          <w:u w:val="single"/>
+        </w:rPr>
+      </w:pPr>
+      <w:r>
+        <w:rPr>
+          <w:u w:val="single"/>
+        </w:rPr>
+        <w:t xml:space="preserve">Statuses </w:t>
       </w:r>
     </w:p>
     <w:p>
@@ -247,81 +251,48 @@
         <w:pStyle w:val="NoSpacing"/>
       </w:pPr>
       <w:commentRangeStart w:id="1"/>
-      <w:proofErr w:type="spellStart"/>
-      <w:r>
-        <w:t>item_slot_t</w:t>
-      </w:r>
-      <w:proofErr w:type="spellEnd"/>
-      <w:r>
-        <w:t xml:space="preserve"> </w:t>
-      </w:r>
-      <w:proofErr w:type="spellStart"/>
-      <w:r>
-        <w:t>r_arm</w:t>
-      </w:r>
-      <w:proofErr w:type="spellEnd"/>
-    </w:p>
-    <w:p>
-      <w:pPr>
-        <w:pStyle w:val="NoSpacing"/>
-      </w:pPr>
-      <w:proofErr w:type="spellStart"/>
-      <w:r>
-        <w:t>item_slot_t</w:t>
-      </w:r>
-      <w:proofErr w:type="spellEnd"/>
-      <w:r>
-        <w:t xml:space="preserve"> </w:t>
-      </w:r>
-      <w:proofErr w:type="spellStart"/>
-      <w:r>
-        <w:t>l_arm</w:t>
-      </w:r>
-      <w:proofErr w:type="spellEnd"/>
-    </w:p>
-    <w:p>
-      <w:pPr>
-        <w:pStyle w:val="NoSpacing"/>
-      </w:pPr>
-      <w:proofErr w:type="spellStart"/>
-      <w:proofErr w:type="gramStart"/>
-      <w:r>
-        <w:t>item_slot_t</w:t>
-      </w:r>
-      <w:proofErr w:type="spellEnd"/>
-      <w:proofErr w:type="gramEnd"/>
-      <w:r>
-        <w:t xml:space="preserve"> body</w:t>
-      </w:r>
-    </w:p>
-    <w:p>
-      <w:pPr>
-        <w:pStyle w:val="NoSpacing"/>
-      </w:pPr>
-      <w:proofErr w:type="spellStart"/>
-      <w:proofErr w:type="gramStart"/>
-      <w:r>
-        <w:t>item_slot_t</w:t>
-      </w:r>
-      <w:proofErr w:type="spellEnd"/>
-      <w:proofErr w:type="gramEnd"/>
-      <w:r>
-        <w:t xml:space="preserve"> feet</w:t>
-      </w:r>
-    </w:p>
-    <w:p>
-      <w:pPr>
-        <w:pStyle w:val="NoSpacing"/>
-      </w:pPr>
-      <w:proofErr w:type="spellStart"/>
-      <w:proofErr w:type="gramStart"/>
-      <w:r>
-        <w:t>item_slot_t</w:t>
-      </w:r>
-      <w:proofErr w:type="spellEnd"/>
-      <w:proofErr w:type="gramEnd"/>
-      <w:r>
-        <w:t xml:space="preserve"> head</w:t>
+      <w:r>
+        <w:t>int poisoned</w:t>
+      </w:r>
+    </w:p>
+    <w:p>
+      <w:pPr>
+        <w:pStyle w:val="NoSpacing"/>
+      </w:pPr>
+      <w:r>
+        <w:t>int fatigued</w:t>
+      </w:r>
+    </w:p>
+    <w:p>
+      <w:pPr>
+        <w:pStyle w:val="NoSpacing"/>
+      </w:pPr>
+      <w:r>
+        <w:t>int blinded</w:t>
+      </w:r>
+    </w:p>
+    <w:p>
+      <w:pPr>
+        <w:pStyle w:val="NoSpacing"/>
+      </w:pPr>
+      <w:r>
+        <w:t>int confused</w:t>
+      </w:r>
+    </w:p>
+    <w:p>
+      <w:pPr>
+        <w:pStyle w:val="NoSpacing"/>
+      </w:pPr>
+      <w:r>
+        <w:t>int injured</w:t>
+      </w:r>
+    </w:p>
+    <w:p>
+      <w:pPr>
+        <w:pStyle w:val="NoSpacing"/>
+      </w:pPr>
+      <w:r>
+        <w:t>int drugged</w:t>
       </w:r>
       <w:commentRangeEnd w:id="1"/>
       <w:r>
@@ -340,152 +311,6 @@
       <w:pPr>
         <w:pStyle w:val="NoSpacing"/>
       </w:pPr>
-      <w:proofErr w:type="gramStart"/>
-      <w:r>
-        <w:t>double</w:t>
-      </w:r>
-      <w:proofErr w:type="gramEnd"/>
-      <w:r>
-        <w:t xml:space="preserve"> heaviness </w:t>
-      </w:r>
-      <w:r>
-        <w:sym w:font="Wingdings" w:char="F0E8"/>
-      </w:r>
-      <w:r>
-        <w:t xml:space="preserve"> if number is large then some action scene decisions are negatively impacted (ones that involve mobility/agility) but usually this is balanced as the item is really useful/powerful</w:t>
-      </w:r>
-    </w:p>
-    <w:p>
-      <w:pPr>
-        <w:pStyle w:val="NoSpacing"/>
-      </w:pPr>
-    </w:p>
-    <w:p>
-      <w:pPr>
-        <w:pStyle w:val="NoSpacing"/>
-        <w:rPr>
-          <w:u w:val="single"/>
-        </w:rPr>
-      </w:pPr>
-      <w:r>
-        <w:rPr>
-          <w:u w:val="single"/>
-        </w:rPr>
-        <w:t xml:space="preserve">Statuses </w:t>
-      </w:r>
-    </w:p>
-    <w:p>
-      <w:pPr>
-        <w:pStyle w:val="NoSpacing"/>
-      </w:pPr>
-    </w:p>
-    <w:p>
-      <w:pPr>
-        <w:pStyle w:val="NoSpacing"/>
-      </w:pPr>
-      <w:commentRangeStart w:id="2"/>
-      <w:proofErr w:type="spellStart"/>
-      <w:proofErr w:type="gramStart"/>
-      <w:r>
-        <w:t>int</w:t>
-      </w:r>
-      <w:proofErr w:type="spellEnd"/>
-      <w:proofErr w:type="gramEnd"/>
-      <w:r>
-        <w:t xml:space="preserve"> poisoned</w:t>
-      </w:r>
-    </w:p>
-    <w:p>
-      <w:pPr>
-        <w:pStyle w:val="NoSpacing"/>
-      </w:pPr>
-      <w:proofErr w:type="spellStart"/>
-      <w:proofErr w:type="gramStart"/>
-      <w:r>
-        <w:t>int</w:t>
-      </w:r>
-      <w:proofErr w:type="spellEnd"/>
-      <w:proofErr w:type="gramEnd"/>
-      <w:r>
-        <w:t xml:space="preserve"> fatigued</w:t>
-      </w:r>
-    </w:p>
-    <w:p>
-      <w:pPr>
-        <w:pStyle w:val="NoSpacing"/>
-      </w:pPr>
-      <w:proofErr w:type="spellStart"/>
-      <w:proofErr w:type="gramStart"/>
-      <w:r>
-        <w:t>int</w:t>
-      </w:r>
-      <w:proofErr w:type="spellEnd"/>
-      <w:proofErr w:type="gramEnd"/>
-      <w:r>
-        <w:t xml:space="preserve"> blinded</w:t>
-      </w:r>
-    </w:p>
-    <w:p>
-      <w:pPr>
-        <w:pStyle w:val="NoSpacing"/>
-      </w:pPr>
-      <w:proofErr w:type="spellStart"/>
-      <w:proofErr w:type="gramStart"/>
-      <w:r>
-        <w:t>int</w:t>
-      </w:r>
-      <w:proofErr w:type="spellEnd"/>
-      <w:proofErr w:type="gramEnd"/>
-      <w:r>
-        <w:t xml:space="preserve"> confused</w:t>
-      </w:r>
-    </w:p>
-    <w:p>
-      <w:pPr>
-        <w:pStyle w:val="NoSpacing"/>
-      </w:pPr>
-      <w:proofErr w:type="spellStart"/>
-      <w:proofErr w:type="gramStart"/>
-      <w:r>
-        <w:t>int</w:t>
-      </w:r>
-      <w:proofErr w:type="spellEnd"/>
-      <w:proofErr w:type="gramEnd"/>
-      <w:r>
-        <w:t xml:space="preserve"> injured</w:t>
-      </w:r>
-    </w:p>
-    <w:p>
-      <w:pPr>
-        <w:pStyle w:val="NoSpacing"/>
-      </w:pPr>
-      <w:proofErr w:type="spellStart"/>
-      <w:proofErr w:type="gramStart"/>
-      <w:r>
-        <w:t>int</w:t>
-      </w:r>
-      <w:proofErr w:type="spellEnd"/>
-      <w:proofErr w:type="gramEnd"/>
-      <w:r>
-        <w:t xml:space="preserve"> drugged</w:t>
-      </w:r>
-      <w:commentRangeEnd w:id="2"/>
-      <w:r>
-        <w:rPr>
-          <w:rStyle w:val="CommentReference"/>
-        </w:rPr>
-        <w:commentReference w:id="2"/>
-      </w:r>
-    </w:p>
-    <w:p>
-      <w:pPr>
-        <w:pStyle w:val="NoSpacing"/>
-      </w:pPr>
-    </w:p>
-    <w:p>
-      <w:pPr>
-        <w:pStyle w:val="NoSpacing"/>
-      </w:pPr>
       <w:r>
         <w:rPr>
           <w:b/>
@@ -523,43 +348,32 @@
       <w:pPr>
         <w:pStyle w:val="NoSpacing"/>
       </w:pPr>
-      <w:proofErr w:type="gramStart"/>
-      <w:r>
-        <w:t>void</w:t>
-      </w:r>
-      <w:proofErr w:type="gramEnd"/>
-      <w:r>
-        <w:t xml:space="preserve"> </w:t>
-      </w:r>
-      <w:proofErr w:type="spellStart"/>
-      <w:r>
-        <w:t>equip_item</w:t>
-      </w:r>
-      <w:proofErr w:type="spellEnd"/>
-      <w:r>
-        <w:t>(</w:t>
-      </w:r>
-      <w:proofErr w:type="spellStart"/>
-      <w:r>
-        <w:t>item_t</w:t>
-      </w:r>
-      <w:proofErr w:type="spellEnd"/>
-      <w:r>
-        <w:t xml:space="preserve"> item)</w:t>
-      </w:r>
-    </w:p>
-    <w:p>
-      <w:pPr>
-        <w:pStyle w:val="NoSpacing"/>
-      </w:pPr>
-    </w:p>
-    <w:p>
-      <w:pPr>
-        <w:pStyle w:val="NoSpacing"/>
-      </w:pPr>
-      <w:r>
-        <w:t>-are decisions for action scenes in here or should those just be in action scenes?</w:t>
-      </w:r>
+      <w:r>
+        <w:t>void equip_item(item_t item)</w:t>
+      </w:r>
+    </w:p>
+    <w:p>
+      <w:pPr>
+        <w:pStyle w:val="NoSpacing"/>
+      </w:pPr>
+    </w:p>
+    <w:p>
+      <w:pPr>
+        <w:pStyle w:val="NoSpacing"/>
+      </w:pPr>
+      <w:r>
+        <w:t xml:space="preserve">-action scene moves in here </w:t>
+      </w:r>
+    </w:p>
+    <w:p>
+      <w:pPr>
+        <w:pStyle w:val="NoSpacing"/>
+      </w:pPr>
+    </w:p>
+    <w:p>
+      <w:pPr>
+        <w:pStyle w:val="NoSpacing"/>
+      </w:pPr>
     </w:p>
     <w:sectPr>
       <w:pgSz w:w="12240" w:h="15840"/>
@@ -573,28 +387,7 @@
 
 <file path=word/comments.xml><?xml version="1.0" encoding="utf-8"?>
 <w:comments xmlns:wpc="http://schemas.microsoft.com/office/word/2010/wordprocessingCanvas" xmlns:mc="http://schemas.openxmlformats.org/markup-compatibility/2006" xmlns:o="urn:schemas-microsoft-com:office:office" xmlns:r="http://schemas.openxmlformats.org/officeDocument/2006/relationships" xmlns:m="http://schemas.openxmlformats.org/officeDocument/2006/math" xmlns:v="urn:schemas-microsoft-com:vml" xmlns:wp14="http://schemas.microsoft.com/office/word/2010/wordprocessingDrawing" xmlns:wp="http://schemas.openxmlformats.org/drawingml/2006/wordprocessingDrawing" xmlns:w10="urn:schemas-microsoft-com:office:word" xmlns:w="http://schemas.openxmlformats.org/wordprocessingml/2006/main" xmlns:w14="http://schemas.microsoft.com/office/word/2010/wordml" xmlns:w15="http://schemas.microsoft.com/office/word/2012/wordml" xmlns:wpg="http://schemas.microsoft.com/office/word/2010/wordprocessingGroup" xmlns:wpi="http://schemas.microsoft.com/office/word/2010/wordprocessingInk" xmlns:wne="http://schemas.microsoft.com/office/word/2006/wordml" xmlns:wps="http://schemas.microsoft.com/office/word/2010/wordprocessingShape" mc:Ignorable="w14 w15 wp14">
-  <w:comment w:id="1" w:author="The Badger King" w:date="2016-02-03T09:00:00Z" w:initials="TBK">
-    <w:p>
-      <w:pPr>
-        <w:pStyle w:val="CommentText"/>
-      </w:pPr>
-      <w:r>
-        <w:rPr>
-          <w:rStyle w:val="CommentReference"/>
-        </w:rPr>
-        <w:annotationRef/>
-      </w:r>
-      <w:proofErr w:type="spellStart"/>
-      <w:r>
-        <w:t>Dunno</w:t>
-      </w:r>
-      <w:proofErr w:type="spellEnd"/>
-      <w:r>
-        <w:t xml:space="preserve"> how we’re going to organize items but I was thinking that we could create a class for item slots which would hold items and make them usable to the player or something. We can totally scrap this idea too, just a suggestion.</w:t>
-      </w:r>
-    </w:p>
-  </w:comment>
-  <w:comment w:id="2" w:author="The Badger King" w:date="2016-02-03T09:02:00Z" w:initials="TBK">
+  <w:comment w:id="1" w:author="The Badger King" w:date="2016-02-03T09:02:00Z" w:initials="TBK">
     <w:p>
       <w:pPr>
         <w:pStyle w:val="CommentText"/>
@@ -615,7 +408,6 @@
 
 <file path=word/commentsExtended.xml><?xml version="1.0" encoding="utf-8"?>
 <w15:commentsEx xmlns:wpc="http://schemas.microsoft.com/office/word/2010/wordprocessingCanvas" xmlns:mc="http://schemas.openxmlformats.org/markup-compatibility/2006" xmlns:o="urn:schemas-microsoft-com:office:office" xmlns:r="http://schemas.openxmlformats.org/officeDocument/2006/relationships" xmlns:m="http://schemas.openxmlformats.org/officeDocument/2006/math" xmlns:v="urn:schemas-microsoft-com:vml" xmlns:wp14="http://schemas.microsoft.com/office/word/2010/wordprocessingDrawing" xmlns:wp="http://schemas.openxmlformats.org/drawingml/2006/wordprocessingDrawing" xmlns:w10="urn:schemas-microsoft-com:office:word" xmlns:w="http://schemas.openxmlformats.org/wordprocessingml/2006/main" xmlns:w14="http://schemas.microsoft.com/office/word/2010/wordml" xmlns:w15="http://schemas.microsoft.com/office/word/2012/wordml" xmlns:wpg="http://schemas.microsoft.com/office/word/2010/wordprocessingGroup" xmlns:wpi="http://schemas.microsoft.com/office/word/2010/wordprocessingInk" xmlns:wne="http://schemas.microsoft.com/office/word/2006/wordml" xmlns:wps="http://schemas.microsoft.com/office/word/2010/wordprocessingShape" mc:Ignorable="w14 w15 wp14">
-  <w15:commentEx w15:paraId="1A7060A7" w15:done="0"/>
   <w15:commentEx w15:paraId="6438A635" w15:done="0"/>
 </w15:commentsEx>
 </file>

</xml_diff>